<commit_message>
final version of pros
</commit_message>
<xml_diff>
--- a/qt_writings/works_cited.docx
+++ b/qt_writings/works_cited.docx
@@ -25,6 +25,58 @@
           <w:color w:val="000000"/>
         </w:rPr>
       </w:pPr>
+    </w:p>
+    <w:p>
+      <w:pPr>
+        <w:pStyle w:val="NormalWeb"/>
+        <w:spacing w:before="0" w:beforeAutospacing="0" w:after="240" w:afterAutospacing="0" w:line="360" w:lineRule="auto"/>
+        <w:contextualSpacing/>
+        <w:textAlignment w:val="baseline"/>
+        <w:rPr>
+          <w:i/>
+          <w:iCs/>
+        </w:rPr>
+      </w:pPr>
+      <w:r>
+        <w:t xml:space="preserve">Amin, </w:t>
+      </w:r>
+      <w:proofErr w:type="spellStart"/>
+      <w:r>
+        <w:t>Kadji</w:t>
+      </w:r>
+      <w:proofErr w:type="spellEnd"/>
+      <w:r>
+        <w:t xml:space="preserve">. "Haunted by the 1990s: Queer theory's affective histories." </w:t>
+      </w:r>
+      <w:r>
+        <w:rPr>
+          <w:i/>
+          <w:iCs/>
+        </w:rPr>
+        <w:t xml:space="preserve">WSQ: Women's Studies </w:t>
+      </w:r>
+    </w:p>
+    <w:p>
+      <w:pPr>
+        <w:pStyle w:val="NormalWeb"/>
+        <w:spacing w:before="0" w:beforeAutospacing="0" w:after="240" w:afterAutospacing="0" w:line="360" w:lineRule="auto"/>
+        <w:ind w:firstLine="720"/>
+        <w:contextualSpacing/>
+        <w:textAlignment w:val="baseline"/>
+        <w:rPr>
+          <w:color w:val="000000"/>
+        </w:rPr>
+      </w:pPr>
+      <w:r>
+        <w:rPr>
+          <w:i/>
+          <w:iCs/>
+        </w:rPr>
+        <w:t>Quarterly</w:t>
+      </w:r>
+      <w:r>
+        <w:t xml:space="preserve"> 44.3 (2016): 173-189.</w:t>
+      </w:r>
     </w:p>
     <w:p>
       <w:pPr>
@@ -461,6 +513,30 @@
         </w:rPr>
       </w:pPr>
       <w:r>
+        <w:t xml:space="preserve">Butler, Judith. "Critically queer." </w:t>
+      </w:r>
+      <w:r>
+        <w:rPr>
+          <w:i/>
+          <w:iCs/>
+        </w:rPr>
+        <w:t>GLQ: A journal of Lesbian and Gay Studies</w:t>
+      </w:r>
+      <w:r>
+        <w:t xml:space="preserve"> 1.1 (1993): 17-32.</w:t>
+      </w:r>
+    </w:p>
+    <w:p>
+      <w:pPr>
+        <w:pStyle w:val="NormalWeb"/>
+        <w:spacing w:before="0" w:beforeAutospacing="0" w:after="240" w:afterAutospacing="0" w:line="360" w:lineRule="auto"/>
+        <w:contextualSpacing/>
+        <w:textAlignment w:val="baseline"/>
+        <w:rPr>
+          <w:color w:val="000000"/>
+        </w:rPr>
+      </w:pPr>
+      <w:r>
         <w:rPr>
           <w:color w:val="000000"/>
         </w:rPr>
@@ -938,6 +1014,7 @@
         <w:rPr>
           <w:color w:val="000000"/>
         </w:rPr>
+        <w:lastRenderedPageBreak/>
         <w:t>Drucker, Johanna.</w:t>
       </w:r>
       <w:hyperlink r:id="rId7" w:history="1">
@@ -1051,14 +1128,59 @@
           <w:iCs/>
           <w:color w:val="000000"/>
         </w:rPr>
-        <w:lastRenderedPageBreak/>
         <w:t>Computing</w:t>
       </w:r>
       <w:r>
         <w:rPr>
           <w:color w:val="000000"/>
         </w:rPr>
-        <w:t>. 2009.</w:t>
+        <w:t>. 2009</w:t>
+      </w:r>
+      <w:r>
+        <w:rPr>
+          <w:color w:val="000000"/>
+        </w:rPr>
+        <w:t>.</w:t>
+      </w:r>
+    </w:p>
+    <w:p>
+      <w:pPr>
+        <w:pStyle w:val="NormalWeb"/>
+        <w:spacing w:before="0" w:beforeAutospacing="0" w:after="240" w:afterAutospacing="0" w:line="360" w:lineRule="auto"/>
+        <w:contextualSpacing/>
+        <w:textAlignment w:val="baseline"/>
+      </w:pPr>
+      <w:proofErr w:type="spellStart"/>
+      <w:r>
+        <w:t>Eng</w:t>
+      </w:r>
+      <w:proofErr w:type="spellEnd"/>
+      <w:r>
+        <w:t xml:space="preserve">, David, Judith Halberstam, and José Esteban Muñoz. "What's Queer About Queer Theory." </w:t>
+      </w:r>
+    </w:p>
+    <w:p>
+      <w:pPr>
+        <w:pStyle w:val="NormalWeb"/>
+        <w:spacing w:before="0" w:beforeAutospacing="0" w:after="240" w:afterAutospacing="0" w:line="360" w:lineRule="auto"/>
+        <w:ind w:firstLine="720"/>
+        <w:contextualSpacing/>
+        <w:textAlignment w:val="baseline"/>
+        <w:rPr>
+          <w:color w:val="000000"/>
+        </w:rPr>
+      </w:pPr>
+      <w:bookmarkStart w:id="0" w:name="_GoBack"/>
+      <w:bookmarkEnd w:id="0"/>
+      <w:r>
+        <w:rPr>
+          <w:i/>
+          <w:iCs/>
+        </w:rPr>
+        <w:t>Special issue, Social Text</w:t>
+      </w:r>
+      <w:r>
+        <w:t xml:space="preserve"> 23 (2005): 3-4.</w:t>
       </w:r>
     </w:p>
     <w:p>
@@ -1952,6 +2074,7 @@
         <w:rPr>
           <w:color w:val="000000"/>
         </w:rPr>
+        <w:lastRenderedPageBreak/>
         <w:t xml:space="preserve">McGann, Jerome. </w:t>
       </w:r>
       <w:r>
@@ -2125,7 +2248,6 @@
         <w:rPr>
           <w:color w:val="000000"/>
         </w:rPr>
-        <w:lastRenderedPageBreak/>
         <w:t xml:space="preserve">Muñoz, José. </w:t>
       </w:r>
       <w:r>
@@ -2823,8 +2945,6 @@
       <w:r>
         <w:t>. University of Minnesota Press, 2010.</w:t>
       </w:r>
-      <w:bookmarkStart w:id="0" w:name="_GoBack"/>
-      <w:bookmarkEnd w:id="0"/>
     </w:p>
     <w:p>
       <w:pPr>
@@ -2884,6 +3004,7 @@
           <w:iCs/>
           <w:color w:val="000000"/>
         </w:rPr>
+        <w:lastRenderedPageBreak/>
         <w:t>Toklas</w:t>
       </w:r>
       <w:r>
@@ -3054,7 +3175,6 @@
         <w:rPr>
           <w:color w:val="000000"/>
         </w:rPr>
-        <w:lastRenderedPageBreak/>
         <w:t>Tufekci</w:t>
       </w:r>
       <w:proofErr w:type="spellEnd"/>
@@ -3425,7 +3545,7 @@
     </w:rPrDefault>
     <w:pPrDefault/>
   </w:docDefaults>
-  <w:latentStyles w:defLockedState="0" w:defUIPriority="99" w:defSemiHidden="0" w:defUnhideWhenUsed="0" w:defQFormat="0" w:count="377">
+  <w:latentStyles w:defLockedState="0" w:defUIPriority="99" w:defSemiHidden="0" w:defUnhideWhenUsed="0" w:defQFormat="0" w:count="376">
     <w:lsdException w:name="Normal" w:uiPriority="0" w:qFormat="1"/>
     <w:lsdException w:name="heading 1" w:uiPriority="9" w:qFormat="1"/>
     <w:lsdException w:name="heading 2" w:semiHidden="1" w:uiPriority="9" w:unhideWhenUsed="1" w:qFormat="1"/>
@@ -3802,7 +3922,6 @@
     <w:lsdException w:name="Hashtag" w:semiHidden="1" w:unhideWhenUsed="1"/>
     <w:lsdException w:name="Unresolved Mention" w:semiHidden="1" w:unhideWhenUsed="1"/>
     <w:lsdException w:name="Smart Link" w:semiHidden="1" w:unhideWhenUsed="1"/>
-    <w:lsdException w:name="Smart Link Error" w:semiHidden="1" w:unhideWhenUsed="1"/>
   </w:latentStyles>
   <w:style w:type="paragraph" w:default="1" w:styleId="Normal">
     <w:name w:val="Normal"/>

</xml_diff>